<commit_message>
Upgraded to Rhapsody 8.1.3 and a minor change to the Assumptions comment in the Modeling Practices and Guidelines package
</commit_message>
<xml_diff>
--- a/Use Case Model/SystemsEngDevelopmentEnv/SysEngDevEnv_rpy/Generated_Documents/Review_Document_Models_and_Documents/Generated_Review_Documents/Review Document For Process Change Request V6.docx
+++ b/Use Case Model/SystemsEngDevelopmentEnv/SysEngDevEnv_rpy/Generated_Documents/Review_Document_Models_and_Documents/Generated_Review_Documents/Review Document For Process Change Request V6.docx
@@ -140,6 +140,7 @@
           <w:dataBinding w:prefixMappings="xmlns:ns0='http://purl.org/dc/elements/1.1/' xmlns:ns1='http://schemas.openxmlformats.org/package/2006/metadata/core-properties' " w:xpath="/ns1:coreProperties[1]/ns0:subject[1]" w:storeItemID="{6C3C8BC8-F283-45AE-878A-BAB7291924A1}"/>
           <w:text/>
         </w:sdtPr>
+        <w:sdtEndPr/>
         <w:sdtContent>
           <w:r>
             <w:rPr>
@@ -217,7 +218,7 @@
           <w:rFonts w:ascii="Calibri" w:eastAsia="Calibri" w:hAnsi="Calibri" w:cs="Times New Roman"/>
           <w:noProof/>
         </w:rPr>
-        <w:t>11/23/2015 6:44 PM</w:t>
+        <w:t>11/23/2015 6:55 PM</w:t>
       </w:r>
       <w:r>
         <w:rPr>
@@ -4248,14 +4249,27 @@
       <w:r>
         <w:t xml:space="preserve">Figure </w:t>
       </w:r>
-      <w:fldSimple w:instr=" SEQ Figure \* ARABIC ">
-        <w:r>
-          <w:rPr>
-            <w:noProof/>
-          </w:rPr>
-          <w:t>1</w:t>
-        </w:r>
-      </w:fldSimple>
+      <w:r>
+        <w:fldChar w:fldCharType="begin"/>
+      </w:r>
+      <w:r>
+        <w:instrText xml:space="preserve"> SEQ Figure \* ARABIC </w:instrText>
+      </w:r>
+      <w:r>
+        <w:fldChar w:fldCharType="separate"/>
+      </w:r>
+      <w:r>
+        <w:rPr>
+          <w:noProof/>
+        </w:rPr>
+        <w:t>1</w:t>
+      </w:r>
+      <w:r>
+        <w:rPr>
+          <w:noProof/>
+        </w:rPr>
+        <w:fldChar w:fldCharType="end"/>
+      </w:r>
       <w:bookmarkEnd w:id="5"/>
       <w:r>
         <w:t>: Systems Engineering Workflow Use Case Context</w:t>
@@ -4786,14 +4800,27 @@
       <w:r>
         <w:t xml:space="preserve">Figure </w:t>
       </w:r>
-      <w:fldSimple w:instr=" SEQ Figure \* ARABIC ">
-        <w:r>
-          <w:rPr>
-            <w:noProof/>
-          </w:rPr>
-          <w:t>2</w:t>
-        </w:r>
-      </w:fldSimple>
+      <w:r>
+        <w:fldChar w:fldCharType="begin"/>
+      </w:r>
+      <w:r>
+        <w:instrText xml:space="preserve"> SEQ Figure \* ARABIC </w:instrText>
+      </w:r>
+      <w:r>
+        <w:fldChar w:fldCharType="separate"/>
+      </w:r>
+      <w:r>
+        <w:rPr>
+          <w:noProof/>
+        </w:rPr>
+        <w:t>2</w:t>
+      </w:r>
+      <w:r>
+        <w:rPr>
+          <w:noProof/>
+        </w:rPr>
+        <w:fldChar w:fldCharType="end"/>
+      </w:r>
       <w:bookmarkEnd w:id="13"/>
       <w:r>
         <w:t>: Process Change Request</w:t>
@@ -4880,14 +4907,27 @@
       <w:r>
         <w:t xml:space="preserve">Figure </w:t>
       </w:r>
-      <w:fldSimple w:instr=" SEQ Figure \* ARABIC ">
-        <w:r>
-          <w:rPr>
-            <w:noProof/>
-          </w:rPr>
-          <w:t>3</w:t>
-        </w:r>
-      </w:fldSimple>
+      <w:r>
+        <w:fldChar w:fldCharType="begin"/>
+      </w:r>
+      <w:r>
+        <w:instrText xml:space="preserve"> SEQ Figure \* ARABIC </w:instrText>
+      </w:r>
+      <w:r>
+        <w:fldChar w:fldCharType="separate"/>
+      </w:r>
+      <w:r>
+        <w:rPr>
+          <w:noProof/>
+        </w:rPr>
+        <w:t>3</w:t>
+      </w:r>
+      <w:r>
+        <w:rPr>
+          <w:noProof/>
+        </w:rPr>
+        <w:fldChar w:fldCharType="end"/>
+      </w:r>
       <w:r>
         <w:t>: Process Change Request</w:t>
       </w:r>
@@ -4960,14 +5000,27 @@
       <w:r>
         <w:t xml:space="preserve">Figure </w:t>
       </w:r>
-      <w:fldSimple w:instr=" SEQ Figure \* ARABIC ">
-        <w:r>
-          <w:rPr>
-            <w:noProof/>
-          </w:rPr>
-          <w:t>4</w:t>
-        </w:r>
-      </w:fldSimple>
+      <w:r>
+        <w:fldChar w:fldCharType="begin"/>
+      </w:r>
+      <w:r>
+        <w:instrText xml:space="preserve"> SEQ Figure \* ARABIC </w:instrText>
+      </w:r>
+      <w:r>
+        <w:fldChar w:fldCharType="separate"/>
+      </w:r>
+      <w:r>
+        <w:rPr>
+          <w:noProof/>
+        </w:rPr>
+        <w:t>4</w:t>
+      </w:r>
+      <w:r>
+        <w:rPr>
+          <w:noProof/>
+        </w:rPr>
+        <w:fldChar w:fldCharType="end"/>
+      </w:r>
       <w:r>
         <w:t>: Assess Architectural Impact</w:t>
       </w:r>
@@ -5042,14 +5095,27 @@
       <w:r>
         <w:t xml:space="preserve">Figure </w:t>
       </w:r>
-      <w:fldSimple w:instr=" SEQ Figure \* ARABIC ">
-        <w:r>
-          <w:rPr>
-            <w:noProof/>
-          </w:rPr>
-          <w:t>5</w:t>
-        </w:r>
-      </w:fldSimple>
+      <w:r>
+        <w:fldChar w:fldCharType="begin"/>
+      </w:r>
+      <w:r>
+        <w:instrText xml:space="preserve"> SEQ Figure \* ARABIC </w:instrText>
+      </w:r>
+      <w:r>
+        <w:fldChar w:fldCharType="separate"/>
+      </w:r>
+      <w:r>
+        <w:rPr>
+          <w:noProof/>
+        </w:rPr>
+        <w:t>5</w:t>
+      </w:r>
+      <w:r>
+        <w:rPr>
+          <w:noProof/>
+        </w:rPr>
+        <w:fldChar w:fldCharType="end"/>
+      </w:r>
       <w:bookmarkEnd w:id="18"/>
       <w:r>
         <w:t>: Update Architecture and Specifications</w:t>
@@ -5126,14 +5192,27 @@
       <w:r>
         <w:t xml:space="preserve">Figure </w:t>
       </w:r>
-      <w:fldSimple w:instr=" SEQ Figure \* ARABIC ">
-        <w:r>
-          <w:rPr>
-            <w:noProof/>
-          </w:rPr>
-          <w:t>6</w:t>
-        </w:r>
-      </w:fldSimple>
+      <w:r>
+        <w:fldChar w:fldCharType="begin"/>
+      </w:r>
+      <w:r>
+        <w:instrText xml:space="preserve"> SEQ Figure \* ARABIC </w:instrText>
+      </w:r>
+      <w:r>
+        <w:fldChar w:fldCharType="separate"/>
+      </w:r>
+      <w:r>
+        <w:rPr>
+          <w:noProof/>
+        </w:rPr>
+        <w:t>6</w:t>
+      </w:r>
+      <w:r>
+        <w:rPr>
+          <w:noProof/>
+        </w:rPr>
+        <w:fldChar w:fldCharType="end"/>
+      </w:r>
       <w:bookmarkEnd w:id="21"/>
       <w:r>
         <w:t>: Configuration Management Items</w:t>
@@ -5204,14 +5283,27 @@
       <w:r>
         <w:t xml:space="preserve">Figure </w:t>
       </w:r>
-      <w:fldSimple w:instr=" SEQ Figure \* ARABIC ">
-        <w:r>
-          <w:rPr>
-            <w:noProof/>
-          </w:rPr>
-          <w:t>7</w:t>
-        </w:r>
-      </w:fldSimple>
+      <w:r>
+        <w:fldChar w:fldCharType="begin"/>
+      </w:r>
+      <w:r>
+        <w:instrText xml:space="preserve"> SEQ Figure \* ARABIC </w:instrText>
+      </w:r>
+      <w:r>
+        <w:fldChar w:fldCharType="separate"/>
+      </w:r>
+      <w:r>
+        <w:rPr>
+          <w:noProof/>
+        </w:rPr>
+        <w:t>7</w:t>
+      </w:r>
+      <w:r>
+        <w:rPr>
+          <w:noProof/>
+        </w:rPr>
+        <w:fldChar w:fldCharType="end"/>
+      </w:r>
       <w:bookmarkEnd w:id="24"/>
       <w:r>
         <w:t>: Process Change Request Information Flow</w:t>
@@ -5377,14 +5469,27 @@
       <w:r>
         <w:t xml:space="preserve">Figure </w:t>
       </w:r>
-      <w:fldSimple w:instr=" SEQ Figure \* ARABIC ">
-        <w:r>
-          <w:rPr>
-            <w:noProof/>
-          </w:rPr>
-          <w:t>8</w:t>
-        </w:r>
-      </w:fldSimple>
+      <w:r>
+        <w:fldChar w:fldCharType="begin"/>
+      </w:r>
+      <w:r>
+        <w:instrText xml:space="preserve"> SEQ Figure \* ARABIC </w:instrText>
+      </w:r>
+      <w:r>
+        <w:fldChar w:fldCharType="separate"/>
+      </w:r>
+      <w:r>
+        <w:rPr>
+          <w:noProof/>
+        </w:rPr>
+        <w:t>8</w:t>
+      </w:r>
+      <w:r>
+        <w:rPr>
+          <w:noProof/>
+        </w:rPr>
+        <w:fldChar w:fldCharType="end"/>
+      </w:r>
       <w:r>
         <w:t>: Conduct a Review</w:t>
       </w:r>
@@ -5459,14 +5564,27 @@
       <w:r>
         <w:t xml:space="preserve">Figure </w:t>
       </w:r>
-      <w:fldSimple w:instr=" SEQ Figure \* ARABIC ">
-        <w:r>
-          <w:rPr>
-            <w:noProof/>
-          </w:rPr>
-          <w:t>9</w:t>
-        </w:r>
-      </w:fldSimple>
+      <w:r>
+        <w:fldChar w:fldCharType="begin"/>
+      </w:r>
+      <w:r>
+        <w:instrText xml:space="preserve"> SEQ Figure \* ARABIC </w:instrText>
+      </w:r>
+      <w:r>
+        <w:fldChar w:fldCharType="separate"/>
+      </w:r>
+      <w:r>
+        <w:rPr>
+          <w:noProof/>
+        </w:rPr>
+        <w:t>9</w:t>
+      </w:r>
+      <w:r>
+        <w:rPr>
+          <w:noProof/>
+        </w:rPr>
+        <w:fldChar w:fldCharType="end"/>
+      </w:r>
       <w:r>
         <w:t>: Measure a Change Impact</w:t>
       </w:r>
@@ -5541,14 +5659,27 @@
       <w:r>
         <w:t xml:space="preserve">Figure </w:t>
       </w:r>
-      <w:fldSimple w:instr=" SEQ Figure \* ARABIC ">
-        <w:r>
-          <w:rPr>
-            <w:noProof/>
-          </w:rPr>
-          <w:t>10</w:t>
-        </w:r>
-      </w:fldSimple>
+      <w:r>
+        <w:fldChar w:fldCharType="begin"/>
+      </w:r>
+      <w:r>
+        <w:instrText xml:space="preserve"> SEQ Figure \* ARABIC </w:instrText>
+      </w:r>
+      <w:r>
+        <w:fldChar w:fldCharType="separate"/>
+      </w:r>
+      <w:r>
+        <w:rPr>
+          <w:noProof/>
+        </w:rPr>
+        <w:t>10</w:t>
+      </w:r>
+      <w:r>
+        <w:rPr>
+          <w:noProof/>
+        </w:rPr>
+        <w:fldChar w:fldCharType="end"/>
+      </w:r>
       <w:r>
         <w:t>: Import Reference Material</w:t>
       </w:r>
@@ -5623,14 +5754,27 @@
       <w:r>
         <w:t xml:space="preserve">Figure </w:t>
       </w:r>
-      <w:fldSimple w:instr=" SEQ Figure \* ARABIC ">
-        <w:r>
-          <w:rPr>
-            <w:noProof/>
-          </w:rPr>
-          <w:t>12</w:t>
-        </w:r>
-      </w:fldSimple>
+      <w:r>
+        <w:fldChar w:fldCharType="begin"/>
+      </w:r>
+      <w:r>
+        <w:instrText xml:space="preserve"> SEQ Figure \* ARABIC </w:instrText>
+      </w:r>
+      <w:r>
+        <w:fldChar w:fldCharType="separate"/>
+      </w:r>
+      <w:r>
+        <w:rPr>
+          <w:noProof/>
+        </w:rPr>
+        <w:t>12</w:t>
+      </w:r>
+      <w:r>
+        <w:rPr>
+          <w:noProof/>
+        </w:rPr>
+        <w:fldChar w:fldCharType="end"/>
+      </w:r>
       <w:r>
         <w:t>: Analyze Requirements</w:t>
       </w:r>
@@ -5705,14 +5849,27 @@
       <w:r>
         <w:t xml:space="preserve">Figure </w:t>
       </w:r>
-      <w:fldSimple w:instr=" SEQ Figure \* ARABIC ">
-        <w:r>
-          <w:rPr>
-            <w:noProof/>
-          </w:rPr>
-          <w:t>13</w:t>
-        </w:r>
-      </w:fldSimple>
+      <w:r>
+        <w:fldChar w:fldCharType="begin"/>
+      </w:r>
+      <w:r>
+        <w:instrText xml:space="preserve"> SEQ Figure \* ARABIC </w:instrText>
+      </w:r>
+      <w:r>
+        <w:fldChar w:fldCharType="separate"/>
+      </w:r>
+      <w:r>
+        <w:rPr>
+          <w:noProof/>
+        </w:rPr>
+        <w:t>13</w:t>
+      </w:r>
+      <w:r>
+        <w:rPr>
+          <w:noProof/>
+        </w:rPr>
+        <w:fldChar w:fldCharType="end"/>
+      </w:r>
       <w:r>
         <w:t>: Categorize Requirements</w:t>
       </w:r>
@@ -5787,14 +5944,27 @@
       <w:r>
         <w:t xml:space="preserve">Figure </w:t>
       </w:r>
-      <w:fldSimple w:instr=" SEQ Figure \* ARABIC ">
-        <w:r>
-          <w:rPr>
-            <w:noProof/>
-          </w:rPr>
-          <w:t>16</w:t>
-        </w:r>
-      </w:fldSimple>
+      <w:r>
+        <w:fldChar w:fldCharType="begin"/>
+      </w:r>
+      <w:r>
+        <w:instrText xml:space="preserve"> SEQ Figure \* ARABIC </w:instrText>
+      </w:r>
+      <w:r>
+        <w:fldChar w:fldCharType="separate"/>
+      </w:r>
+      <w:r>
+        <w:rPr>
+          <w:noProof/>
+        </w:rPr>
+        <w:t>16</w:t>
+      </w:r>
+      <w:r>
+        <w:rPr>
+          <w:noProof/>
+        </w:rPr>
+        <w:fldChar w:fldCharType="end"/>
+      </w:r>
       <w:r>
         <w:t>: Add Requirement</w:t>
       </w:r>
@@ -5803,6 +5973,7 @@
     <w:p>
       <w:pPr>
         <w:pStyle w:val="Heading2"/>
+        <w:pageBreakBefore/>
         <w:numPr>
           <w:ilvl w:val="1"/>
           <w:numId w:val="2"/>
@@ -5810,6 +5981,7 @@
       </w:pPr>
       <w:bookmarkStart w:id="42" w:name="_Toc436067677"/>
       <w:r>
+        <w:lastRenderedPageBreak/>
         <w:t>Table of Concept Terms</w:t>
       </w:r>
       <w:bookmarkEnd w:id="42"/>
@@ -5825,14 +5997,27 @@
       <w:r>
         <w:t xml:space="preserve">Table </w:t>
       </w:r>
-      <w:fldSimple w:instr=" SEQ Table \* ARABIC ">
-        <w:r>
-          <w:rPr>
-            <w:noProof/>
-          </w:rPr>
-          <w:t>1</w:t>
-        </w:r>
-      </w:fldSimple>
+      <w:r>
+        <w:fldChar w:fldCharType="begin"/>
+      </w:r>
+      <w:r>
+        <w:instrText xml:space="preserve"> SEQ Table \* ARABIC </w:instrText>
+      </w:r>
+      <w:r>
+        <w:fldChar w:fldCharType="separate"/>
+      </w:r>
+      <w:r>
+        <w:rPr>
+          <w:noProof/>
+        </w:rPr>
+        <w:t>1</w:t>
+      </w:r>
+      <w:r>
+        <w:rPr>
+          <w:noProof/>
+        </w:rPr>
+        <w:fldChar w:fldCharType="end"/>
+      </w:r>
       <w:bookmarkEnd w:id="43"/>
       <w:r>
         <w:t>: Concept Terms Table</w:t>
@@ -5954,7 +6139,6 @@
               <w:jc w:val="left"/>
             </w:pPr>
             <w:r>
-              <w:lastRenderedPageBreak/>
               <w:t>Analyze Needs Controls and Enablers</w:t>
             </w:r>
           </w:p>
@@ -6001,6 +6185,8 @@
               <w:br/>
               <w:t>Organization/Enterprise Policies, Procedures, and Standards - including guidelines and reporting mechanisms</w:t>
             </w:r>
+            <w:bookmarkStart w:id="46" w:name="_GoBack"/>
+            <w:bookmarkEnd w:id="46"/>
             <w:r>
               <w:br/>
               <w:t>Organization/Enterprise Infrastructure</w:t>
@@ -6177,6 +6363,7 @@
               <w:jc w:val="left"/>
             </w:pPr>
             <w:r>
+              <w:lastRenderedPageBreak/>
               <w:t>Change Impact Analysis Summary</w:t>
             </w:r>
           </w:p>
@@ -6252,7 +6439,6 @@
               <w:jc w:val="left"/>
             </w:pPr>
             <w:r>
-              <w:lastRenderedPageBreak/>
               <w:t>Change Impact Assessment</w:t>
             </w:r>
           </w:p>
@@ -6393,6 +6579,7 @@
               <w:jc w:val="left"/>
             </w:pPr>
             <w:r>
+              <w:lastRenderedPageBreak/>
               <w:t>Change Request</w:t>
             </w:r>
           </w:p>
@@ -6583,7 +6770,6 @@
               <w:jc w:val="left"/>
             </w:pPr>
             <w:r>
-              <w:lastRenderedPageBreak/>
               <w:t>Concept of Operations</w:t>
             </w:r>
           </w:p>
@@ -6790,6 +6976,7 @@
               <w:jc w:val="left"/>
             </w:pPr>
             <w:r>
+              <w:lastRenderedPageBreak/>
               <w:t>Configuration item</w:t>
             </w:r>
           </w:p>
@@ -6999,7 +7186,6 @@
               <w:jc w:val="left"/>
             </w:pPr>
             <w:r>
-              <w:lastRenderedPageBreak/>
               <w:t>Element</w:t>
             </w:r>
           </w:p>
@@ -7182,6 +7368,7 @@
               <w:jc w:val="left"/>
             </w:pPr>
             <w:r>
+              <w:lastRenderedPageBreak/>
               <w:t>Engineering Artifact</w:t>
             </w:r>
           </w:p>
@@ -7421,7 +7608,6 @@
               <w:jc w:val="left"/>
             </w:pPr>
             <w:r>
-              <w:lastRenderedPageBreak/>
               <w:t>FMEA</w:t>
             </w:r>
           </w:p>
@@ -7561,6 +7747,7 @@
               <w:jc w:val="left"/>
             </w:pPr>
             <w:r>
+              <w:lastRenderedPageBreak/>
               <w:t>Human Factors SysEnging</w:t>
             </w:r>
           </w:p>
@@ -7837,7 +8024,6 @@
               <w:jc w:val="left"/>
             </w:pPr>
             <w:r>
-              <w:lastRenderedPageBreak/>
               <w:t>Measure of Effectiveness</w:t>
             </w:r>
           </w:p>
@@ -8012,6 +8198,7 @@
               <w:jc w:val="left"/>
             </w:pPr>
             <w:r>
+              <w:lastRenderedPageBreak/>
               <w:t>Model-based Systems Development</w:t>
             </w:r>
           </w:p>
@@ -8206,7 +8393,6 @@
               <w:jc w:val="left"/>
             </w:pPr>
             <w:r>
-              <w:lastRenderedPageBreak/>
               <w:t>Preliminary Change Package</w:t>
             </w:r>
           </w:p>
@@ -8367,6 +8553,7 @@
               <w:jc w:val="left"/>
             </w:pPr>
             <w:r>
+              <w:lastRenderedPageBreak/>
               <w:t>Program Management</w:t>
             </w:r>
           </w:p>
@@ -8594,7 +8781,6 @@
               <w:jc w:val="left"/>
             </w:pPr>
             <w:r>
-              <w:lastRenderedPageBreak/>
               <w:t>Review Comments</w:t>
             </w:r>
           </w:p>
@@ -8763,6 +8949,7 @@
               <w:jc w:val="left"/>
             </w:pPr>
             <w:r>
+              <w:lastRenderedPageBreak/>
               <w:t>Safety Measure</w:t>
             </w:r>
           </w:p>
@@ -8991,7 +9178,6 @@
               <w:jc w:val="left"/>
             </w:pPr>
             <w:r>
-              <w:lastRenderedPageBreak/>
               <w:t>Security SysEnging</w:t>
             </w:r>
           </w:p>
@@ -9279,6 +9465,7 @@
               <w:jc w:val="left"/>
             </w:pPr>
             <w:r>
+              <w:lastRenderedPageBreak/>
               <w:t>Stakeholder Needs</w:t>
             </w:r>
           </w:p>
@@ -9556,7 +9743,6 @@
               <w:jc w:val="left"/>
             </w:pPr>
             <w:r>
-              <w:lastRenderedPageBreak/>
               <w:t>SWaP SysEnging</w:t>
             </w:r>
           </w:p>
@@ -9819,6 +10005,7 @@
               <w:jc w:val="left"/>
             </w:pPr>
             <w:r>
+              <w:lastRenderedPageBreak/>
               <w:t>Systems Engineer</w:t>
             </w:r>
           </w:p>
@@ -9874,7 +10061,6 @@
               <w:jc w:val="left"/>
             </w:pPr>
             <w:r>
-              <w:lastRenderedPageBreak/>
               <w:t>Systems Engineering</w:t>
             </w:r>
           </w:p>
@@ -9983,6 +10169,7 @@
               <w:jc w:val="left"/>
             </w:pPr>
             <w:r>
+              <w:lastRenderedPageBreak/>
               <w:t>Technical Measures</w:t>
             </w:r>
           </w:p>
@@ -10026,7 +10213,6 @@
               <w:jc w:val="left"/>
             </w:pPr>
             <w:r>
-              <w:lastRenderedPageBreak/>
               <w:t>Technical Performance Measure</w:t>
             </w:r>
           </w:p>
@@ -10320,17 +10506,12 @@
           <w:numId w:val="2"/>
         </w:numPr>
       </w:pPr>
-      <w:bookmarkStart w:id="46" w:name="_Toc436067678"/>
+      <w:bookmarkStart w:id="47" w:name="_Toc436067678"/>
       <w:r>
         <w:lastRenderedPageBreak/>
-        <w:t>Tab</w:t>
-      </w:r>
-      <w:bookmarkStart w:id="47" w:name="_GoBack"/>
+        <w:t>Table of Use Case List</w:t>
+      </w:r>
       <w:bookmarkEnd w:id="47"/>
-      <w:r>
-        <w:t>le of Use Case List</w:t>
-      </w:r>
-      <w:bookmarkEnd w:id="46"/>
     </w:p>
     <w:p>
       <w:pPr>
@@ -10343,14 +10524,27 @@
       <w:r>
         <w:t xml:space="preserve">Table </w:t>
       </w:r>
-      <w:fldSimple w:instr=" SEQ Table \* ARABIC ">
-        <w:r>
-          <w:rPr>
-            <w:noProof/>
-          </w:rPr>
-          <w:t>2</w:t>
-        </w:r>
-      </w:fldSimple>
+      <w:r>
+        <w:fldChar w:fldCharType="begin"/>
+      </w:r>
+      <w:r>
+        <w:instrText xml:space="preserve"> SEQ Table \* ARABIC </w:instrText>
+      </w:r>
+      <w:r>
+        <w:fldChar w:fldCharType="separate"/>
+      </w:r>
+      <w:r>
+        <w:rPr>
+          <w:noProof/>
+        </w:rPr>
+        <w:t>2</w:t>
+      </w:r>
+      <w:r>
+        <w:rPr>
+          <w:noProof/>
+        </w:rPr>
+        <w:fldChar w:fldCharType="end"/>
+      </w:r>
       <w:bookmarkEnd w:id="48"/>
       <w:r>
         <w:t>: List of Use Cases</w:t>
@@ -11525,14 +11719,27 @@
       <w:r>
         <w:t xml:space="preserve">Table </w:t>
       </w:r>
-      <w:fldSimple w:instr=" SEQ Table \* ARABIC ">
-        <w:r>
-          <w:rPr>
-            <w:noProof/>
-          </w:rPr>
-          <w:t>3</w:t>
-        </w:r>
-      </w:fldSimple>
+      <w:r>
+        <w:fldChar w:fldCharType="begin"/>
+      </w:r>
+      <w:r>
+        <w:instrText xml:space="preserve"> SEQ Table \* ARABIC </w:instrText>
+      </w:r>
+      <w:r>
+        <w:fldChar w:fldCharType="separate"/>
+      </w:r>
+      <w:r>
+        <w:rPr>
+          <w:noProof/>
+        </w:rPr>
+        <w:t>3</w:t>
+      </w:r>
+      <w:r>
+        <w:rPr>
+          <w:noProof/>
+        </w:rPr>
+        <w:fldChar w:fldCharType="end"/>
+      </w:r>
       <w:bookmarkEnd w:id="52"/>
       <w:r>
         <w:t>: List of Actors</w:t>
@@ -12237,7 +12444,7 @@
         <w:bCs/>
         <w:noProof/>
       </w:rPr>
-      <w:t>34</w:t>
+      <w:t>25</w:t>
     </w:r>
     <w:r>
       <w:rPr>
@@ -12338,6 +12545,7 @@
         <w:dataBinding w:prefixMappings="xmlns:ns0='http://purl.org/dc/elements/1.1/' xmlns:ns1='http://schemas.openxmlformats.org/package/2006/metadata/core-properties' " w:xpath="/ns1:coreProperties[1]/ns0:subject[1]" w:storeItemID="{6C3C8BC8-F283-45AE-878A-BAB7291924A1}"/>
         <w:text/>
       </w:sdtPr>
+      <w:sdtEndPr/>
       <w:sdtContent>
         <w:r>
           <w:t>Process Change Request</w:t>
@@ -17117,6 +17325,7 @@
     <w:rsid w:val="00A25C9F"/>
     <w:rsid w:val="00A34574"/>
     <w:rsid w:val="00B40EE3"/>
+    <w:rsid w:val="00B87363"/>
     <w:rsid w:val="00C82E5F"/>
     <w:rsid w:val="00CF377A"/>
     <w:rsid w:val="00D53512"/>
@@ -17882,7 +18091,7 @@
 </file>
 
 <file path=customXml/itemProps1.xml><?xml version="1.0" encoding="utf-8"?>
-<ds:datastoreItem xmlns:ds="http://schemas.openxmlformats.org/officeDocument/2006/customXml" ds:itemID="{BA2CEDA9-1C83-4C0B-9161-2A3C4655FADA}">
+<ds:datastoreItem xmlns:ds="http://schemas.openxmlformats.org/officeDocument/2006/customXml" ds:itemID="{FBC7258E-E74F-4B64-94C9-94FF0B94E7BB}">
   <ds:schemaRefs>
     <ds:schemaRef ds:uri="http://schemas.openxmlformats.org/officeDocument/2006/bibliography"/>
   </ds:schemaRefs>

</xml_diff>